<commit_message>
Update reg/fifo system requirements
</commit_message>
<xml_diff>
--- a/Documentation/System Requirements.docx
+++ b/Documentation/System Requirements.docx
@@ -5,10 +5,6 @@
     <w:p>
       <w:pPr>
         <w:pStyle w:val="ListParagraph"/>
-        <w:numPr>
-          <w:ilvl w:val="0"/>
-          <w:numId w:val="4"/>
-        </w:numPr>
         <w:rPr>
           <w:rFonts w:eastAsiaTheme="minorEastAsia"/>
         </w:rPr>
@@ -9074,21 +9070,6 @@
 </file>
 
 <file path=customXml/item1.xml><?xml version="1.0" encoding="utf-8"?>
-<p:properties xmlns:p="http://schemas.microsoft.com/office/2006/metadata/properties" xmlns:xsi="http://www.w3.org/2001/XMLSchema-instance" xmlns:pc="http://schemas.microsoft.com/office/infopath/2007/PartnerControls">
-  <documentManagement/>
-</p:properties>
-</file>
-
-<file path=customXml/item2.xml><?xml version="1.0" encoding="utf-8"?>
-<?mso-contentType ?>
-<FormTemplates xmlns="http://schemas.microsoft.com/sharepoint/v3/contenttype/forms">
-  <Display>DocumentLibraryForm</Display>
-  <Edit>DocumentLibraryForm</Edit>
-  <New>DocumentLibraryForm</New>
-</FormTemplates>
-</file>
-
-<file path=customXml/item3.xml><?xml version="1.0" encoding="utf-8"?>
 <ct:contentTypeSchema xmlns:ct="http://schemas.microsoft.com/office/2006/metadata/contentType" xmlns:ma="http://schemas.microsoft.com/office/2006/metadata/properties/metaAttributes" ct:_="" ma:_="" ma:contentTypeName="Document" ma:contentTypeID="0x01010008B8F660E2FD5A4F9C25F557691C2E7B" ma:contentTypeVersion="4" ma:contentTypeDescription="Create a new document." ma:contentTypeScope="" ma:versionID="291a90324d5b7e405cdee1cca19d0e54">
   <xsd:schema xmlns:xsd="http://www.w3.org/2001/XMLSchema" xmlns:xs="http://www.w3.org/2001/XMLSchema" xmlns:p="http://schemas.microsoft.com/office/2006/metadata/properties" xmlns:ns2="0fe6e073-fbcf-4c9f-9467-c4294a786ad2" targetNamespace="http://schemas.microsoft.com/office/2006/metadata/properties" ma:root="true" ma:fieldsID="1a3d94df2e09d7482e07420c2cba8fd2" ns2:_="">
     <xsd:import namespace="0fe6e073-fbcf-4c9f-9467-c4294a786ad2"/>
@@ -9234,24 +9215,22 @@
 </ct:contentTypeSchema>
 </file>
 
-<file path=customXml/itemProps1.xml><?xml version="1.0" encoding="utf-8"?>
-<ds:datastoreItem xmlns:ds="http://schemas.openxmlformats.org/officeDocument/2006/customXml" ds:itemID="{F28741DF-A87C-46DA-A5FD-FF50634F5B2A}">
-  <ds:schemaRefs>
-    <ds:schemaRef ds:uri="http://schemas.microsoft.com/office/2006/metadata/properties"/>
-    <ds:schemaRef ds:uri="http://schemas.microsoft.com/office/infopath/2007/PartnerControls"/>
-  </ds:schemaRefs>
-</ds:datastoreItem>
+<file path=customXml/item2.xml><?xml version="1.0" encoding="utf-8"?>
+<?mso-contentType ?>
+<FormTemplates xmlns="http://schemas.microsoft.com/sharepoint/v3/contenttype/forms">
+  <Display>DocumentLibraryForm</Display>
+  <Edit>DocumentLibraryForm</Edit>
+  <New>DocumentLibraryForm</New>
+</FormTemplates>
 </file>
 
-<file path=customXml/itemProps2.xml><?xml version="1.0" encoding="utf-8"?>
-<ds:datastoreItem xmlns:ds="http://schemas.openxmlformats.org/officeDocument/2006/customXml" ds:itemID="{F9DA2113-7DAD-4F23-B438-5DAA9F8A95A2}">
-  <ds:schemaRefs>
-    <ds:schemaRef ds:uri="http://schemas.microsoft.com/sharepoint/v3/contenttype/forms"/>
-  </ds:schemaRefs>
-</ds:datastoreItem>
+<file path=customXml/item3.xml><?xml version="1.0" encoding="utf-8"?>
+<p:properties xmlns:p="http://schemas.microsoft.com/office/2006/metadata/properties" xmlns:xsi="http://www.w3.org/2001/XMLSchema-instance" xmlns:pc="http://schemas.microsoft.com/office/infopath/2007/PartnerControls">
+  <documentManagement/>
+</p:properties>
 </file>
 
-<file path=customXml/itemProps3.xml><?xml version="1.0" encoding="utf-8"?>
+<file path=customXml/itemProps1.xml><?xml version="1.0" encoding="utf-8"?>
 <ds:datastoreItem xmlns:ds="http://schemas.openxmlformats.org/officeDocument/2006/customXml" ds:itemID="{75162936-6615-44B0-BF46-32D41E5F5339}">
   <ds:schemaRefs>
     <ds:schemaRef ds:uri="http://schemas.microsoft.com/office/2006/metadata/contentType"/>
@@ -9267,4 +9246,21 @@
     <ds:schemaRef ds:uri="http://schemas.microsoft.com/internal/obd"/>
   </ds:schemaRefs>
 </ds:datastoreItem>
+</file>
+
+<file path=customXml/itemProps2.xml><?xml version="1.0" encoding="utf-8"?>
+<ds:datastoreItem xmlns:ds="http://schemas.openxmlformats.org/officeDocument/2006/customXml" ds:itemID="{F9DA2113-7DAD-4F23-B438-5DAA9F8A95A2}">
+  <ds:schemaRefs>
+    <ds:schemaRef ds:uri="http://schemas.microsoft.com/sharepoint/v3/contenttype/forms"/>
+  </ds:schemaRefs>
+</ds:datastoreItem>
+</file>
+
+<file path=customXml/itemProps3.xml><?xml version="1.0" encoding="utf-8"?>
+<ds:datastoreItem xmlns:ds="http://schemas.openxmlformats.org/officeDocument/2006/customXml" ds:itemID="{F28741DF-A87C-46DA-A5FD-FF50634F5B2A}">
+  <ds:schemaRefs>
+    <ds:schemaRef ds:uri="http://schemas.microsoft.com/office/2006/metadata/properties"/>
+    <ds:schemaRef ds:uri="http://schemas.microsoft.com/office/infopath/2007/PartnerControls"/>
+  </ds:schemaRefs>
+</ds:datastoreItem>
 </file>
</xml_diff>